<commit_message>
added yaml for pdf_document2 output
</commit_message>
<xml_diff>
--- a/analysis/paper/paper.docx
+++ b/analysis/paper/paper.docx
@@ -71,7 +71,7 @@
         <w:pStyle w:val="Date"/>
       </w:pPr>
       <w:r>
-        <w:t xml:space="preserve">08</w:t>
+        <w:t xml:space="preserve">11</w:t>
       </w:r>
       <w:r>
         <w:t xml:space="preserve"> </w:t>
@@ -204,6 +204,53 @@
         <w:pStyle w:val="FirstParagraph"/>
       </w:pPr>
       <w:r>
+        <w:t xml:space="preserve">The last twenty years have seen an explosion in the volume and dimensionality of molecular biology data. Following the sequencing of the human genome, technologies such as</w:t>
+      </w:r>
+      <w:r>
+        <w:t xml:space="preserve"> </w:t>
+      </w:r>
+      <w:r>
+        <w:t xml:space="preserve">DNA sequencing, RNA sequencing, and single-cell RNA sequencing have proliferated.</w:t>
+      </w:r>
+      <w:r>
+        <w:t xml:space="preserve"> </w:t>
+      </w:r>
+      <w:r>
+        <w:t xml:space="preserve">The new experimental designs and high dimension of modern biological data require parallel</w:t>
+      </w:r>
+      <w:r>
+        <w:t xml:space="preserve"> </w:t>
+      </w:r>
+      <w:r>
+        <w:t xml:space="preserve">development of new statistical methods and computational tools for their analysis.</w:t>
+      </w:r>
+      <w:r>
+        <w:t xml:space="preserve"> </w:t>
+      </w:r>
+      <w:r>
+        <w:t xml:space="preserve">Maximum mean discrepancy (MMD) is a new statistical tool with novel mathematical properties</w:t>
+      </w:r>
+      <w:r>
+        <w:t xml:space="preserve"> </w:t>
+      </w:r>
+      <w:r>
+        <w:t xml:space="preserve">(Borgwardt et al., 2006; Gretton et al., 2012, 2009, 2006)</w:t>
+      </w:r>
+      <w:r>
+        <w:t xml:space="preserve">. We propose to explore its mathematical and statistical properties, to apply MMD methods</w:t>
+      </w:r>
+      <w:r>
+        <w:t xml:space="preserve"> </w:t>
+      </w:r>
+      <w:r>
+        <w:t xml:space="preserve">in the analysis of high-dimensional biological data, and to build user-friendly R software tools that implement MMD methods.</w:t>
+      </w:r>
+    </w:p>
+    <w:p>
+      <w:pPr>
+        <w:pStyle w:val="BodyText"/>
+      </w:pPr>
+      <w:r>
         <w:rPr>
           <w:bCs/>
           <w:b/>
@@ -216,11 +263,43 @@
         <w:pStyle w:val="BodyText"/>
       </w:pPr>
       <w:r>
+        <w:t xml:space="preserve">Two-sample problems arise in many areas of biomedical research. These include differential gene expression, comparability of data</w:t>
+      </w:r>
+      <w:r>
+        <w:t xml:space="preserve"> </w:t>
+      </w:r>
+      <w:r>
+        <w:t xml:space="preserve">from different laboratories, and classification of cancers.</w:t>
+      </w:r>
+      <w:r>
+        <w:t xml:space="preserve"> </w:t>
+      </w:r>
+      <w:r>
+        <w:t xml:space="preserve">Borgwardt et al. (2006)</w:t>
+      </w:r>
+      <w:r>
+        <w:t xml:space="preserve"> </w:t>
+      </w:r>
+      <w:r>
+        <w:t xml:space="preserve">examined performance characteristics of four multivariate two-sample tests in a collection of four biological settings. They found that MMD outperformed the other three tests.</w:t>
+      </w:r>
+      <w:r>
+        <w:t xml:space="preserve"> </w:t>
+      </w:r>
+      <w:r>
+        <w:t xml:space="preserve">settings of</w:t>
+      </w:r>
+    </w:p>
+    <w:p>
+      <w:pPr>
+        <w:pStyle w:val="BodyText"/>
+      </w:pPr>
+      <w:r>
         <w:rPr>
           <w:bCs/>
           <w:b/>
         </w:rPr>
-        <w:t xml:space="preserve">Aim 2: Create an R package that implements MMD methods</w:t>
+        <w:t xml:space="preserve">Aim 2: Create and maintain an open source R package that implements MMD methods</w:t>
       </w:r>
     </w:p>
     <w:p>
@@ -264,16 +343,7 @@
         <w:t xml:space="preserve">Gretton et al. (2006)</w:t>
       </w:r>
       <w:r>
-        <w:t xml:space="preserve">. We will create an R package with Rcpp</w:t>
-      </w:r>
-      <w:r>
-        <w:t xml:space="preserve"> </w:t>
-      </w:r>
-      <w:r>
-        <w:t xml:space="preserve">(Eddelbuettel and François, 2011)</w:t>
-      </w:r>
-      <w:r>
-        <w:t xml:space="preserve">. We’ll implement the methods in</w:t>
+        <w:t xml:space="preserve">. We’ll implement these methods in</w:t>
       </w:r>
       <w:r>
         <w:t xml:space="preserve"> </w:t>
@@ -285,7 +355,7 @@
         <w:t xml:space="preserve"> </w:t>
       </w:r>
       <w:r>
-        <w:t xml:space="preserve">(R Core Team, 2021)</w:t>
+        <w:t xml:space="preserve">(Eddelbuettel and François, 2011; R Core Team, 2021)</w:t>
       </w:r>
       <w:r>
         <w:t xml:space="preserve">.</w:t>
@@ -315,46 +385,67 @@
         <w:pStyle w:val="FirstParagraph"/>
       </w:pPr>
       <w:r>
-        <w:t xml:space="preserve">The last twenty years have seen an explosion in the volume and dimensionality of molecular biology data. Following the sequencing of the human genome, technologies such as</w:t>
-      </w:r>
-      <w:r>
-        <w:t xml:space="preserve"> </w:t>
-      </w:r>
-      <w:r>
-        <w:t xml:space="preserve">DNA sequencing, RNA sequencing, and single-cell RNA sequencing proliferated.</w:t>
-      </w:r>
-      <w:r>
-        <w:t xml:space="preserve"> </w:t>
-      </w:r>
-      <w:r>
-        <w:t xml:space="preserve">The new experimental designs and high dimension of modern biological data require parallel</w:t>
-      </w:r>
-      <w:r>
-        <w:t xml:space="preserve"> </w:t>
-      </w:r>
-      <w:r>
-        <w:t xml:space="preserve">development of new statistical methods and computational tools for their analysis.</w:t>
-      </w:r>
-      <w:r>
-        <w:t xml:space="preserve"> </w:t>
-      </w:r>
-      <w:r>
-        <w:t xml:space="preserve">Maximum mean discrepancy (MMD) is a new statistical tool with novel mathematical properties</w:t>
-      </w:r>
-      <w:r>
-        <w:t xml:space="preserve"> </w:t>
-      </w:r>
-      <w:r>
-        <w:t xml:space="preserve">(Borgwardt et al., 2006; Gretton et al., 2012, 2009, 2006)</w:t>
-      </w:r>
-      <w:r>
-        <w:t xml:space="preserve">. We propose to explore its mathematical and statistical properties and to apply MMD methods</w:t>
-      </w:r>
-      <w:r>
-        <w:t xml:space="preserve"> </w:t>
-      </w:r>
-      <w:r>
-        <w:t xml:space="preserve">in the analysis of high-dimensional biological data.</w:t>
+        <w:t xml:space="preserve">MMD is a statistical method for determining whether two high-dimensional samples arise from</w:t>
+      </w:r>
+      <w:r>
+        <w:t xml:space="preserve"> </w:t>
+      </w:r>
+      <w:r>
+        <w:t xml:space="preserve">distinct distributions. Throughout this document, we use the term</w:t>
+      </w:r>
+      <w:r>
+        <w:t xml:space="preserve"> </w:t>
+      </w:r>
+      <w:r>
+        <w:t xml:space="preserve">“</w:t>
+      </w:r>
+      <w:r>
+        <w:t xml:space="preserve">sample</w:t>
+      </w:r>
+      <w:r>
+        <w:t xml:space="preserve">”</w:t>
+      </w:r>
+      <w:r>
+        <w:t xml:space="preserve"> </w:t>
+      </w:r>
+      <w:r>
+        <w:t xml:space="preserve">to refer to</w:t>
+      </w:r>
+      <w:r>
+        <w:t xml:space="preserve"> </w:t>
+      </w:r>
+      <w:r>
+        <w:t xml:space="preserve">measurements on a collection of subjects from a single group. In introductory statistics</w:t>
+      </w:r>
+      <w:r>
+        <w:t xml:space="preserve"> </w:t>
+      </w:r>
+      <w:r>
+        <w:t xml:space="preserve">courses, one often studies Student’s t-test</w:t>
+      </w:r>
+      <w:r>
+        <w:t xml:space="preserve"> </w:t>
+      </w:r>
+      <w:r>
+        <w:t xml:space="preserve">(Student, 1908)</w:t>
+      </w:r>
+      <w:r>
+        <w:t xml:space="preserve"> </w:t>
+      </w:r>
+      <w:r>
+        <w:t xml:space="preserve">when discerning whether</w:t>
+      </w:r>
+      <w:r>
+        <w:t xml:space="preserve"> </w:t>
+      </w:r>
+      <w:r>
+        <w:t xml:space="preserve">two samples come from the same distribution. Implicit to the t-test is the assumption that</w:t>
+      </w:r>
+      <w:r>
+        <w:t xml:space="preserve"> </w:t>
+      </w:r>
+      <w:r>
+        <w:t xml:space="preserve">the two samples arise from normal distributions with a single, common variance parameter.</w:t>
       </w:r>
     </w:p>
     <w:p>
@@ -362,68 +453,308 @@
         <w:pStyle w:val="BodyText"/>
       </w:pPr>
       <w:r>
-        <w:t xml:space="preserve">MMD is a statistical method for determining whether two high-dimensional samples arise from</w:t>
-      </w:r>
-      <w:r>
-        <w:t xml:space="preserve"> </w:t>
-      </w:r>
-      <w:r>
-        <w:t xml:space="preserve">distinct distributions. Throughout this document, we use the term</w:t>
-      </w:r>
-      <w:r>
-        <w:t xml:space="preserve"> </w:t>
-      </w:r>
-      <w:r>
-        <w:t xml:space="preserve">“</w:t>
-      </w:r>
-      <w:r>
-        <w:t xml:space="preserve">sample</w:t>
-      </w:r>
-      <w:r>
-        <w:t xml:space="preserve">”</w:t>
-      </w:r>
-      <w:r>
-        <w:t xml:space="preserve"> </w:t>
-      </w:r>
-      <w:r>
-        <w:t xml:space="preserve">to refer to</w:t>
-      </w:r>
-      <w:r>
-        <w:t xml:space="preserve"> </w:t>
-      </w:r>
-      <w:r>
-        <w:t xml:space="preserve">measurements on a collection of subjects from a single group. In introductory statistics</w:t>
-      </w:r>
-      <w:r>
-        <w:t xml:space="preserve"> </w:t>
-      </w:r>
-      <w:r>
-        <w:t xml:space="preserve">courses, one often studies Student’s t-test</w:t>
-      </w:r>
-      <w:r>
-        <w:t xml:space="preserve"> </w:t>
-      </w:r>
-      <w:r>
-        <w:t xml:space="preserve">(Student, 1908)</w:t>
-      </w:r>
-      <w:r>
-        <w:t xml:space="preserve"> </w:t>
-      </w:r>
-      <w:r>
-        <w:t xml:space="preserve">when discerning whether</w:t>
-      </w:r>
-      <w:r>
-        <w:t xml:space="preserve"> </w:t>
-      </w:r>
-      <w:r>
-        <w:t xml:space="preserve">two samples come from the same distribution. Implicit to the t-test is the assumption that</w:t>
-      </w:r>
-      <w:r>
-        <w:t xml:space="preserve"> </w:t>
-      </w:r>
-      <w:r>
-        <w:t xml:space="preserve">the two samples arise from normal distributions with a single, common variance parameter.</w:t>
-      </w:r>
+        <w:t xml:space="preserve">In high-dimensional settings, the analog of Student’s t-test is Hotelling’s</w:t>
+      </w:r>
+      <w:r>
+        <w:t xml:space="preserve"> </w:t>
+      </w:r>
+      <m:oMath>
+        <m:sSup>
+          <m:e>
+            <m:r>
+              <m:t>T</m:t>
+            </m:r>
+          </m:e>
+          <m:sup>
+            <m:r>
+              <m:t>2</m:t>
+            </m:r>
+          </m:sup>
+        </m:sSup>
+      </m:oMath>
+      <w:r>
+        <w:t xml:space="preserve"> </w:t>
+      </w:r>
+      <w:r>
+        <w:t xml:space="preserve">test</w:t>
+      </w:r>
+      <w:r>
+        <w:t xml:space="preserve"> </w:t>
+      </w:r>
+      <w:r>
+        <w:t xml:space="preserve">(Hotelling, 1931)</w:t>
+      </w:r>
+      <w:r>
+        <w:t xml:space="preserve">. Like its univariate counterpart, Hotelling’s test assumes a normal (multivariate joint normal) distribution of the random errors and a shared covariance matrix for the two groups. Departures</w:t>
+      </w:r>
+      <w:r>
+        <w:t xml:space="preserve"> </w:t>
+      </w:r>
+      <w:r>
+        <w:t xml:space="preserve">from these assumptions may give rise to type I and type II errors in testing.</w:t>
+      </w:r>
+    </w:p>
+    <w:p>
+      <w:pPr>
+        <w:pStyle w:val="BodyText"/>
+      </w:pPr>
+      <w:r>
+        <w:t xml:space="preserve">To combat limitations of existing high-dimensional, two-sample tests,</w:t>
+      </w:r>
+      <w:r>
+        <w:t xml:space="preserve"> </w:t>
+      </w:r>
+      <w:r>
+        <w:t xml:space="preserve">Gretton et al. (2006)</w:t>
+      </w:r>
+      <w:r>
+        <w:t xml:space="preserve"> </w:t>
+      </w:r>
+      <w:r>
+        <w:t xml:space="preserve">proposed a kernel-based test for the two-sample problem. Drawing on reproducing kernel Hilbert space theory, they formulate their test as a measure of distance between two embeddings of probability measures in a RKHS.</w:t>
+      </w:r>
+      <w:r>
+        <w:t xml:space="preserve"> </w:t>
+      </w:r>
+      <w:r>
+        <w:t xml:space="preserve">Gretton et al. (2006)</w:t>
+      </w:r>
+      <w:r>
+        <w:t xml:space="preserve"> </w:t>
+      </w:r>
+      <w:r>
+        <w:t xml:space="preserve">then write the test as a maximization over a subspace</w:t>
+      </w:r>
+      <w:r>
+        <w:t xml:space="preserve"> </w:t>
+      </w:r>
+      <m:oMath>
+        <m:r>
+          <m:rPr>
+            <m:sty m:val="p"/>
+            <m:scr m:val="script"/>
+          </m:rPr>
+          <m:t>F</m:t>
+        </m:r>
+      </m:oMath>
+      <w:r>
+        <w:t xml:space="preserve"> </w:t>
+      </w:r>
+      <w:r>
+        <w:t xml:space="preserve">of their RKHS,</w:t>
+      </w:r>
+      <w:r>
+        <w:t xml:space="preserve"> </w:t>
+      </w:r>
+      <m:oMath>
+        <m:r>
+          <m:rPr>
+            <m:sty m:val="p"/>
+            <m:scr m:val="script"/>
+          </m:rPr>
+          <m:t>H</m:t>
+        </m:r>
+      </m:oMath>
+      <w:r>
+        <w:t xml:space="preserve"> </w:t>
+      </w:r>
+      <w:r>
+        <w:t xml:space="preserve">((2.1)).</w:t>
+      </w:r>
+    </w:p>
+    <w:p>
+      <w:pPr>
+        <w:pStyle w:val="BodyText"/>
+      </w:pPr>
+      <m:oMathPara>
+        <m:oMathParaPr>
+          <m:jc m:val="center"/>
+        </m:oMathParaPr>
+        <m:oMath>
+          <m:r>
+            <m:t>M</m:t>
+          </m:r>
+          <m:r>
+            <m:t>M</m:t>
+          </m:r>
+          <m:r>
+            <m:t>D</m:t>
+          </m:r>
+          <m:r>
+            <m:rPr>
+              <m:sty m:val="p"/>
+            </m:rPr>
+            <m:t>[</m:t>
+          </m:r>
+          <m:r>
+            <m:rPr>
+              <m:sty m:val="p"/>
+              <m:scr m:val="script"/>
+            </m:rPr>
+            <m:t>F</m:t>
+          </m:r>
+          <m:r>
+            <m:rPr>
+              <m:sty m:val="p"/>
+            </m:rPr>
+            <m:t>,</m:t>
+          </m:r>
+          <m:r>
+            <m:t>p</m:t>
+          </m:r>
+          <m:r>
+            <m:rPr>
+              <m:sty m:val="p"/>
+            </m:rPr>
+            <m:t>,</m:t>
+          </m:r>
+          <m:r>
+            <m:t>q</m:t>
+          </m:r>
+          <m:r>
+            <m:rPr>
+              <m:sty m:val="p"/>
+            </m:rPr>
+            <m:t>]</m:t>
+          </m:r>
+          <m:r>
+            <m:rPr>
+              <m:sty m:val="p"/>
+            </m:rPr>
+            <m:t>=</m:t>
+          </m:r>
+          <m:limLow>
+            <m:e>
+              <m:r>
+                <m:rPr>
+                  <m:nor/>
+                  <m:sty m:val="p"/>
+                </m:rPr>
+                <m:t>sup</m:t>
+              </m:r>
+            </m:e>
+            <m:lim>
+              <m:r>
+                <m:t>f</m:t>
+              </m:r>
+              <m:r>
+                <m:rPr>
+                  <m:sty m:val="p"/>
+                </m:rPr>
+                <m:t>∈</m:t>
+              </m:r>
+              <m:r>
+                <m:rPr>
+                  <m:sty m:val="p"/>
+                  <m:scr m:val="script"/>
+                </m:rPr>
+                <m:t>F</m:t>
+              </m:r>
+            </m:lim>
+          </m:limLow>
+          <m:d>
+            <m:dPr>
+              <m:begChr m:val="("/>
+              <m:endChr m:val=")"/>
+              <m:grow/>
+            </m:dPr>
+            <m:e>
+              <m:sSub>
+                <m:e>
+                  <m:r>
+                    <m:rPr>
+                      <m:sty m:val="p"/>
+                      <m:scr m:val="double-struck"/>
+                    </m:rPr>
+                    <m:t>E</m:t>
+                  </m:r>
+                </m:e>
+                <m:sub>
+                  <m:r>
+                    <m:t>x</m:t>
+                  </m:r>
+                </m:sub>
+              </m:sSub>
+              <m:r>
+                <m:t>f</m:t>
+              </m:r>
+              <m:r>
+                <m:rPr>
+                  <m:sty m:val="p"/>
+                </m:rPr>
+                <m:t>(</m:t>
+              </m:r>
+              <m:r>
+                <m:t>x</m:t>
+              </m:r>
+              <m:r>
+                <m:rPr>
+                  <m:sty m:val="p"/>
+                </m:rPr>
+                <m:t>)</m:t>
+              </m:r>
+              <m:r>
+                <m:rPr>
+                  <m:sty m:val="p"/>
+                </m:rPr>
+                <m:t>−</m:t>
+              </m:r>
+              <m:sSub>
+                <m:e>
+                  <m:r>
+                    <m:rPr>
+                      <m:sty m:val="p"/>
+                      <m:scr m:val="double-struck"/>
+                    </m:rPr>
+                    <m:t>E</m:t>
+                  </m:r>
+                </m:e>
+                <m:sub>
+                  <m:r>
+                    <m:t>y</m:t>
+                  </m:r>
+                </m:sub>
+              </m:sSub>
+              <m:r>
+                <m:t>f</m:t>
+              </m:r>
+              <m:r>
+                <m:rPr>
+                  <m:sty m:val="p"/>
+                </m:rPr>
+                <m:t>(</m:t>
+              </m:r>
+              <m:r>
+                <m:t>y</m:t>
+              </m:r>
+              <m:r>
+                <m:rPr>
+                  <m:sty m:val="p"/>
+                </m:rPr>
+                <m:t>)</m:t>
+              </m:r>
+            </m:e>
+          </m:d>
+          <m:r>
+            <m:t>  </m:t>
+          </m:r>
+          <m:r>
+            <m:rPr>
+              <m:sty m:val="p"/>
+            </m:rPr>
+            <m:t>(</m:t>
+          </m:r>
+          <m:r>
+            <m:t>2.1</m:t>
+          </m:r>
+          <m:r>
+            <m:rPr>
+              <m:sty m:val="p"/>
+            </m:rPr>
+            <m:t>)</m:t>
+          </m:r>
+        </m:oMath>
+      </m:oMathPara>
     </w:p>
     <w:bookmarkEnd w:id="22"/>
     <w:bookmarkStart w:id="23" w:name="approach"/>
@@ -628,7 +959,7 @@
       </w:r>
     </w:p>
     <w:bookmarkEnd w:id="29"/>
-    <w:bookmarkStart w:id="40" w:name="references"/>
+    <w:bookmarkStart w:id="41" w:name="references"/>
     <w:p>
       <w:pPr>
         <w:pStyle w:val="Heading1"/>
@@ -646,7 +977,7 @@
         <w:t xml:space="preserve">References</w:t>
       </w:r>
     </w:p>
-    <w:bookmarkStart w:id="38" w:name="refs"/>
+    <w:bookmarkStart w:id="39" w:name="refs"/>
     <w:bookmarkStart w:id="30" w:name="ref-borgwardt2006integrating"/>
     <w:p>
       <w:pPr>
@@ -741,17 +1072,27 @@
       </w:r>
     </w:p>
     <w:bookmarkEnd w:id="35"/>
-    <w:bookmarkStart w:id="36" w:name="ref-r"/>
+    <w:bookmarkStart w:id="36" w:name="ref-hotelling1931generalization"/>
     <w:p>
       <w:pPr>
         <w:pStyle w:val="Bibliography"/>
       </w:pPr>
       <w:r>
+        <w:t xml:space="preserve">Hotelling, H., 1931. The generalization of student’s ratio. The Annals of Mathematical Statistics 2, 360–378.</w:t>
+      </w:r>
+    </w:p>
+    <w:bookmarkEnd w:id="36"/>
+    <w:bookmarkStart w:id="37" w:name="ref-r"/>
+    <w:p>
+      <w:pPr>
+        <w:pStyle w:val="Bibliography"/>
+      </w:pPr>
+      <w:r>
         <w:t xml:space="preserve">R Core Team, 2021. R: A language and environment for statistical computing. R Foundation for Statistical Computing, Vienna, Austria.</w:t>
       </w:r>
     </w:p>
-    <w:bookmarkEnd w:id="36"/>
-    <w:bookmarkStart w:id="37" w:name="ref-student1908probable"/>
+    <w:bookmarkEnd w:id="37"/>
+    <w:bookmarkStart w:id="38" w:name="ref-student1908probable"/>
     <w:p>
       <w:pPr>
         <w:pStyle w:val="Bibliography"/>
@@ -760,14 +1101,14 @@
         <w:t xml:space="preserve">Student, 1908. The probable error of a mean. Biometrika 1–25.</w:t>
       </w:r>
     </w:p>
-    <w:bookmarkEnd w:id="37"/>
     <w:bookmarkEnd w:id="38"/>
+    <w:bookmarkEnd w:id="39"/>
     <w:p>
       <w:r>
         <w:br w:type="page"/>
       </w:r>
     </w:p>
-    <w:bookmarkStart w:id="39" w:name="colophon"/>
+    <w:bookmarkStart w:id="40" w:name="colophon"/>
     <w:p>
       <w:pPr>
         <w:pStyle w:val="Heading3"/>
@@ -790,7 +1131,7 @@
         <w:pStyle w:val="FirstParagraph"/>
       </w:pPr>
       <w:r>
-        <w:t xml:space="preserve">This report was generated on 2021-05-08 19:54:05 using the following computational environment and dependencies:</w:t>
+        <w:t xml:space="preserve">This report was generated on 2021-05-11 12:09:28 using the following computational environment and dependencies:</w:t>
       </w:r>
     </w:p>
     <w:p>
@@ -891,7 +1232,7 @@
         <w:rPr>
           <w:rStyle w:val="VerbatimChar"/>
         </w:rPr>
-        <w:t xml:space="preserve">#&gt;  date     2021-05-08                  </w:t>
+        <w:t xml:space="preserve">#&gt;  date     2021-05-11                  </w:t>
       </w:r>
       <w:r>
         <w:br/>
@@ -981,16 +1322,25 @@
         <w:rPr>
           <w:rStyle w:val="VerbatimChar"/>
         </w:rPr>
-        <w:t xml:space="preserve">#&gt;  cli           2.3.1       2021-02-23 [1] CRAN (R 4.0.3)                </w:t>
-      </w:r>
-      <w:r>
-        <w:br/>
-      </w:r>
-      <w:r>
-        <w:rPr>
-          <w:rStyle w:val="VerbatimChar"/>
-        </w:rPr>
-        <w:t xml:space="preserve">#&gt;  colorspace    2.0-0       2020-11-11 [1] CRAN (R 4.0.3)                </w:t>
+        <w:t xml:space="preserve">#&gt;  cli           2.5.0       2021-04-26 [1] CRAN (R 4.0.4)                </w:t>
+      </w:r>
+      <w:r>
+        <w:br/>
+      </w:r>
+      <w:r>
+        <w:rPr>
+          <w:rStyle w:val="VerbatimChar"/>
+        </w:rPr>
+        <w:t xml:space="preserve">#&gt;  colorspace    2.0-1       2021-05-04 [1] CRAN (R 4.0.4)                </w:t>
+      </w:r>
+      <w:r>
+        <w:br/>
+      </w:r>
+      <w:r>
+        <w:rPr>
+          <w:rStyle w:val="VerbatimChar"/>
+        </w:rPr>
+        <w:t xml:space="preserve">#&gt;  commonmark    1.7         2018-12-01 [1] CRAN (R 4.0.1)                </w:t>
       </w:r>
       <w:r>
         <w:br/>
@@ -1044,16 +1394,16 @@
         <w:rPr>
           <w:rStyle w:val="VerbatimChar"/>
         </w:rPr>
-        <w:t xml:space="preserve">#&gt;  dplyr         1.0.5       2021-03-05 [1] CRAN (R 4.0.3)                </w:t>
-      </w:r>
-      <w:r>
-        <w:br/>
-      </w:r>
-      <w:r>
-        <w:rPr>
-          <w:rStyle w:val="VerbatimChar"/>
-        </w:rPr>
-        <w:t xml:space="preserve">#&gt;  ellipsis      0.3.1       2020-05-15 [1] CRAN (R 4.0.1)                </w:t>
+        <w:t xml:space="preserve">#&gt;  dplyr         1.0.6       2021-05-05 [1] CRAN (R 4.0.4)                </w:t>
+      </w:r>
+      <w:r>
+        <w:br/>
+      </w:r>
+      <w:r>
+        <w:rPr>
+          <w:rStyle w:val="VerbatimChar"/>
+        </w:rPr>
+        <w:t xml:space="preserve">#&gt;  ellipsis      0.3.2       2021-04-29 [1] CRAN (R 4.0.4)                </w:t>
       </w:r>
       <w:r>
         <w:br/>
@@ -1125,7 +1475,7 @@
         <w:rPr>
           <w:rStyle w:val="VerbatimChar"/>
         </w:rPr>
-        <w:t xml:space="preserve">#&gt;  gt            0.2.2       2021-03-05 [1] Github (rstudio/gt@bae32f4)   </w:t>
+        <w:t xml:space="preserve">#&gt;  gt            0.1.0       2021-05-11 [1] Github (rstudio/gt@eff3be7)   </w:t>
       </w:r>
       <w:r>
         <w:br/>
@@ -1206,7 +1556,7 @@
         <w:rPr>
           <w:rStyle w:val="VerbatimChar"/>
         </w:rPr>
-        <w:t xml:space="preserve">#&gt;  pillar        1.5.1       2021-03-05 [1] CRAN (R 4.0.3)                </w:t>
+        <w:t xml:space="preserve">#&gt;  pillar        1.6.0       2021-04-13 [1] CRAN (R 4.0.4)                </w:t>
       </w:r>
       <w:r>
         <w:br/>
@@ -1296,7 +1646,7 @@
         <w:rPr>
           <w:rStyle w:val="VerbatimChar"/>
         </w:rPr>
-        <w:t xml:space="preserve">#&gt;  rlang         0.4.10.9000 2021-03-31 [1] Github (r-lib/rlang@2b9f2b3)  </w:t>
+        <w:t xml:space="preserve">#&gt;  rlang         0.4.11.9000 2021-05-11 [1] Github (r-lib/rlang@7cd1f5c)  </w:t>
       </w:r>
       <w:r>
         <w:br/>
@@ -1323,7 +1673,7 @@
         <w:rPr>
           <w:rStyle w:val="VerbatimChar"/>
         </w:rPr>
-        <w:t xml:space="preserve">#&gt;  sass          0.3.1       2021-01-24 [1] CRAN (R 4.0.3)                </w:t>
+        <w:t xml:space="preserve">#&gt;  sass          0.3.1.9003  2021-05-11 [1] Github (rstudio/sass@6166162) </w:t>
       </w:r>
       <w:r>
         <w:br/>
@@ -1350,7 +1700,7 @@
         <w:rPr>
           <w:rStyle w:val="VerbatimChar"/>
         </w:rPr>
-        <w:t xml:space="preserve">#&gt;  stringi       1.5.3       2020-09-09 [1] CRAN (R 4.0.3)                </w:t>
+        <w:t xml:space="preserve">#&gt;  stringi       1.6.1       2021-05-10 [1] CRAN (R 4.0.4)                </w:t>
       </w:r>
       <w:r>
         <w:br/>
@@ -1377,16 +1727,25 @@
         <w:rPr>
           <w:rStyle w:val="VerbatimChar"/>
         </w:rPr>
-        <w:t xml:space="preserve">#&gt;  tibble        3.1.0       2021-02-25 [1] CRAN (R 4.0.3)                </w:t>
-      </w:r>
-      <w:r>
-        <w:br/>
-      </w:r>
-      <w:r>
-        <w:rPr>
-          <w:rStyle w:val="VerbatimChar"/>
-        </w:rPr>
-        <w:t xml:space="preserve">#&gt;  tidyselect    1.1.0       2020-05-11 [1] CRAN (R 4.0.1)                </w:t>
+        <w:t xml:space="preserve">#&gt;  tibble        3.1.1       2021-04-18 [1] CRAN (R 4.0.4)                </w:t>
+      </w:r>
+      <w:r>
+        <w:br/>
+      </w:r>
+      <w:r>
+        <w:rPr>
+          <w:rStyle w:val="VerbatimChar"/>
+        </w:rPr>
+        <w:t xml:space="preserve">#&gt;  tidyr         1.1.3       2021-03-03 [1] CRAN (R 4.0.3)                </w:t>
+      </w:r>
+      <w:r>
+        <w:br/>
+      </w:r>
+      <w:r>
+        <w:rPr>
+          <w:rStyle w:val="VerbatimChar"/>
+        </w:rPr>
+        <w:t xml:space="preserve">#&gt;  tidyselect    1.1.1       2021-04-30 [1] CRAN (R 4.0.4)                </w:t>
       </w:r>
       <w:r>
         <w:br/>
@@ -1413,16 +1772,16 @@
         <w:rPr>
           <w:rStyle w:val="VerbatimChar"/>
         </w:rPr>
-        <w:t xml:space="preserve">#&gt;  vctrs         0.3.7.9000  2021-03-31 [1] Github (r-lib/vctrs@2b75705)  </w:t>
-      </w:r>
-      <w:r>
-        <w:br/>
-      </w:r>
-      <w:r>
-        <w:rPr>
-          <w:rStyle w:val="VerbatimChar"/>
-        </w:rPr>
-        <w:t xml:space="preserve">#&gt;  withr         2.4.1       2021-01-26 [1] CRAN (R 4.0.3)                </w:t>
+        <w:t xml:space="preserve">#&gt;  vctrs         0.3.8.9000  2021-05-11 [1] Github (r-lib/vctrs@52157b7)  </w:t>
+      </w:r>
+      <w:r>
+        <w:br/>
+      </w:r>
+      <w:r>
+        <w:rPr>
+          <w:rStyle w:val="VerbatimChar"/>
+        </w:rPr>
+        <w:t xml:space="preserve">#&gt;  withr         2.4.2       2021-04-18 [1] CRAN (R 4.0.4)                </w:t>
       </w:r>
       <w:r>
         <w:br/>
@@ -1522,11 +1881,11 @@
         <w:rPr>
           <w:rStyle w:val="VerbatimChar"/>
         </w:rPr>
-        <w:t xml:space="preserve">#&gt; Head:     [00c7e72] 2021-05-08: added software Aim</w:t>
-      </w:r>
-    </w:p>
-    <w:bookmarkEnd w:id="39"/>
+        <w:t xml:space="preserve">#&gt; Head:     [bda2491] 2021-05-10: added text to spec aims section</w:t>
+      </w:r>
+    </w:p>
     <w:bookmarkEnd w:id="40"/>
+    <w:bookmarkEnd w:id="41"/>
     <w:sectPr>
       <w:pgSz w:w="12240" w:h="15840"/>
       <w:pgMar w:top="1440" w:right="1440" w:bottom="1440" w:left="1440" w:header="720" w:footer="720" w:gutter="0"/>

</xml_diff>